<commit_message>
not sure what's changed
</commit_message>
<xml_diff>
--- a/Reports/template-lyngs.docx
+++ b/Reports/template-lyngs.docx
@@ -62,7 +62,7 @@
           <w:docPartGallery w:val="Table of Contents"/>
           <w:docPartUnique w:val="true"/>
         </w:docPartObj>
-        <w:id w:val="43959593"/>
+        <w:id w:val="2069624779"/>
       </w:sdtPr>
       <w:sdtContent>
         <w:p>
@@ -100,6 +100,7 @@
             <w:rPr>
               <w:webHidden/>
               <w:rStyle w:val="IndexLink"/>
+              <w:vanish w:val="false"/>
             </w:rPr>
             <w:instrText> TOC \z \o "1-3" \u \h</w:instrText>
           </w:r>
@@ -107,17 +108,11 @@
             <w:rPr>
               <w:webHidden/>
               <w:rStyle w:val="IndexLink"/>
+              <w:vanish w:val="false"/>
             </w:rPr>
             <w:fldChar w:fldCharType="separate"/>
           </w:r>
           <w:hyperlink w:anchor="_Toc74333483">
-            <w:r>
-              <w:rPr>
-                <w:webHidden/>
-                <w:rStyle w:val="IndexLink"/>
-              </w:rPr>
-              <w:t>Heading 1</w:t>
-            </w:r>
             <w:r>
               <w:rPr>
                 <w:webHidden/>
@@ -138,9 +133,11 @@
             </w:r>
             <w:r>
               <w:rPr>
+                <w:webHidden/>
                 <w:rStyle w:val="IndexLink"/>
                 <w:vanish w:val="false"/>
               </w:rPr>
+              <w:t>Heading 1</w:t>
               <w:tab/>
               <w:t>1</w:t>
             </w:r>
@@ -171,13 +168,6 @@
             <w:r>
               <w:rPr>
                 <w:webHidden/>
-                <w:rStyle w:val="IndexLink"/>
-              </w:rPr>
-              <w:t>Heading 2</w:t>
-            </w:r>
-            <w:r>
-              <w:rPr>
-                <w:webHidden/>
               </w:rPr>
               <w:fldChar w:fldCharType="begin"/>
             </w:r>
@@ -195,9 +185,11 @@
             </w:r>
             <w:r>
               <w:rPr>
+                <w:webHidden/>
                 <w:rStyle w:val="IndexLink"/>
                 <w:vanish w:val="false"/>
               </w:rPr>
+              <w:t>Heading 2</w:t>
               <w:tab/>
               <w:t>1</w:t>
             </w:r>
@@ -229,13 +221,6 @@
             <w:r>
               <w:rPr>
                 <w:webHidden/>
-                <w:rStyle w:val="IndexLink"/>
-              </w:rPr>
-              <w:t>Heading 3</w:t>
-            </w:r>
-            <w:r>
-              <w:rPr>
-                <w:webHidden/>
               </w:rPr>
               <w:fldChar w:fldCharType="begin"/>
             </w:r>
@@ -253,9 +238,11 @@
             </w:r>
             <w:r>
               <w:rPr>
+                <w:webHidden/>
                 <w:rStyle w:val="IndexLink"/>
                 <w:vanish w:val="false"/>
               </w:rPr>
+              <w:t>Heading 3</w:t>
               <w:tab/>
               <w:t>1</w:t>
             </w:r>
@@ -509,7 +496,7 @@
       </w:r>
       <w:r>
         <w:rPr>
-          <w:rStyle w:val="FootnoteCharacters"/>
+          <w:rStyle w:val="FootnoteAnchor"/>
           <w:rStyle w:val="FootnoteAnchor"/>
         </w:rPr>
         <w:footnoteReference w:id="2"/>
@@ -551,7 +538,9 @@
         <w:tblInd w:w="0" w:type="dxa"/>
         <w:tblBorders>
           <w:bottom w:val="single" w:sz="4" w:space="0" w:color="000000"/>
+          <w:right w:val="single" w:sz="4" w:space="0" w:color="000000"/>
           <w:insideH w:val="single" w:sz="4" w:space="0" w:color="000000"/>
+          <w:insideV w:val="single" w:sz="4" w:space="0" w:color="000000"/>
         </w:tblBorders>
         <w:tblCellMar>
           <w:top w:w="0" w:type="dxa"/>
@@ -562,8 +551,8 @@
         <w:tblLook w:noVBand="1" w:val="04e0" w:noHBand="0" w:lastColumn="0" w:firstColumn="1" w:lastRow="1" w:firstRow="1"/>
       </w:tblPr>
       <w:tblGrid>
-        <w:gridCol w:w="752"/>
-        <w:gridCol w:w="742"/>
+        <w:gridCol w:w="751"/>
+        <w:gridCol w:w="743"/>
         <w:gridCol w:w="752"/>
       </w:tblGrid>
       <w:tr>
@@ -573,11 +562,13 @@
         </w:trPr>
         <w:tc>
           <w:tcPr>
-            <w:tcW w:w="752" w:type="dxa"/>
+            <w:tcW w:w="751" w:type="dxa"/>
             <w:cnfStyle w:val="001000000000" w:firstRow="0" w:lastRow="0" w:firstColumn="1" w:lastColumn="0" w:oddVBand="0" w:evenVBand="0" w:oddHBand="0" w:evenHBand="0" w:firstRowFirstColumn="0" w:firstRowLastColumn="0" w:lastRowFirstColumn="0" w:lastRowLastColumn="0"/>
             <w:tcBorders>
               <w:bottom w:val="single" w:sz="4" w:space="0" w:color="000000"/>
+              <w:right w:val="single" w:sz="4" w:space="0" w:color="000000"/>
               <w:insideH w:val="single" w:sz="4" w:space="0" w:color="000000"/>
+              <w:insideV w:val="single" w:sz="4" w:space="0" w:color="000000"/>
             </w:tcBorders>
             <w:shd w:fill="auto" w:val="clear"/>
             <w:vAlign w:val="bottom"/>
@@ -602,7 +593,7 @@
         </w:tc>
         <w:tc>
           <w:tcPr>
-            <w:tcW w:w="742" w:type="dxa"/>
+            <w:tcW w:w="743" w:type="dxa"/>
             <w:tcBorders>
               <w:bottom w:val="single" w:sz="4" w:space="0" w:color="000000"/>
               <w:insideH w:val="single" w:sz="4" w:space="0" w:color="000000"/>
@@ -664,10 +655,14 @@
         </w:trPr>
         <w:tc>
           <w:tcPr>
-            <w:tcW w:w="752" w:type="dxa"/>
+            <w:tcW w:w="751" w:type="dxa"/>
             <w:cnfStyle w:val="001000000000" w:firstRow="0" w:lastRow="0" w:firstColumn="1" w:lastColumn="0" w:oddVBand="0" w:evenVBand="0" w:oddHBand="0" w:evenHBand="0" w:firstRowFirstColumn="0" w:firstRowLastColumn="0" w:lastRowFirstColumn="0" w:lastRowLastColumn="0"/>
             <w:tcBorders>
               <w:top w:val="single" w:sz="4" w:space="0" w:color="000000"/>
+              <w:bottom w:val="single" w:sz="4" w:space="0" w:color="000000"/>
+              <w:right w:val="single" w:sz="4" w:space="0" w:color="000000"/>
+              <w:insideH w:val="single" w:sz="4" w:space="0" w:color="000000"/>
+              <w:insideV w:val="single" w:sz="4" w:space="0" w:color="000000"/>
             </w:tcBorders>
             <w:shd w:fill="auto" w:val="clear"/>
           </w:tcPr>
@@ -690,9 +685,11 @@
         </w:tc>
         <w:tc>
           <w:tcPr>
-            <w:tcW w:w="742" w:type="dxa"/>
+            <w:tcW w:w="743" w:type="dxa"/>
             <w:tcBorders>
               <w:top w:val="single" w:sz="4" w:space="0" w:color="000000"/>
+              <w:bottom w:val="single" w:sz="4" w:space="0" w:color="000000"/>
+              <w:insideH w:val="single" w:sz="4" w:space="0" w:color="000000"/>
             </w:tcBorders>
             <w:shd w:fill="auto" w:val="clear"/>
           </w:tcPr>
@@ -719,6 +716,8 @@
             <w:tcW w:w="752" w:type="dxa"/>
             <w:tcBorders>
               <w:top w:val="single" w:sz="4" w:space="0" w:color="000000"/>
+              <w:bottom w:val="single" w:sz="4" w:space="0" w:color="000000"/>
+              <w:insideH w:val="single" w:sz="4" w:space="0" w:color="000000"/>
             </w:tcBorders>
             <w:shd w:fill="auto" w:val="clear"/>
           </w:tcPr>
@@ -743,9 +742,15 @@
         </w:trPr>
         <w:tc>
           <w:tcPr>
-            <w:tcW w:w="752" w:type="dxa"/>
+            <w:tcW w:w="751" w:type="dxa"/>
             <w:cnfStyle w:val="001000000000" w:firstRow="0" w:lastRow="0" w:firstColumn="1" w:lastColumn="0" w:oddVBand="0" w:evenVBand="0" w:oddHBand="0" w:evenHBand="0" w:firstRowFirstColumn="0" w:firstRowLastColumn="0" w:lastRowFirstColumn="0" w:lastRowLastColumn="0"/>
-            <w:tcBorders/>
+            <w:tcBorders>
+              <w:top w:val="single" w:sz="4" w:space="0" w:color="000000"/>
+              <w:bottom w:val="single" w:sz="4" w:space="0" w:color="000000"/>
+              <w:right w:val="single" w:sz="4" w:space="0" w:color="000000"/>
+              <w:insideH w:val="single" w:sz="4" w:space="0" w:color="000000"/>
+              <w:insideV w:val="single" w:sz="4" w:space="0" w:color="000000"/>
+            </w:tcBorders>
             <w:shd w:fill="auto" w:val="clear"/>
           </w:tcPr>
           <w:p>
@@ -763,8 +768,12 @@
         </w:tc>
         <w:tc>
           <w:tcPr>
-            <w:tcW w:w="742" w:type="dxa"/>
-            <w:tcBorders/>
+            <w:tcW w:w="743" w:type="dxa"/>
+            <w:tcBorders>
+              <w:top w:val="single" w:sz="4" w:space="0" w:color="000000"/>
+              <w:bottom w:val="single" w:sz="4" w:space="0" w:color="000000"/>
+              <w:insideH w:val="single" w:sz="4" w:space="0" w:color="000000"/>
+            </w:tcBorders>
             <w:shd w:fill="auto" w:val="clear"/>
           </w:tcPr>
           <w:p>
@@ -784,7 +793,11 @@
         <w:tc>
           <w:tcPr>
             <w:tcW w:w="752" w:type="dxa"/>
-            <w:tcBorders/>
+            <w:tcBorders>
+              <w:top w:val="single" w:sz="4" w:space="0" w:color="000000"/>
+              <w:bottom w:val="single" w:sz="4" w:space="0" w:color="000000"/>
+              <w:insideH w:val="single" w:sz="4" w:space="0" w:color="000000"/>
+            </w:tcBorders>
             <w:shd w:fill="auto" w:val="clear"/>
           </w:tcPr>
           <w:p>
@@ -808,9 +821,15 @@
         </w:trPr>
         <w:tc>
           <w:tcPr>
-            <w:tcW w:w="752" w:type="dxa"/>
+            <w:tcW w:w="751" w:type="dxa"/>
             <w:cnfStyle w:val="001000000000" w:firstRow="0" w:lastRow="0" w:firstColumn="1" w:lastColumn="0" w:oddVBand="0" w:evenVBand="0" w:oddHBand="0" w:evenHBand="0" w:firstRowFirstColumn="0" w:firstRowLastColumn="0" w:lastRowFirstColumn="0" w:lastRowLastColumn="0"/>
-            <w:tcBorders/>
+            <w:tcBorders>
+              <w:top w:val="single" w:sz="4" w:space="0" w:color="000000"/>
+              <w:bottom w:val="single" w:sz="4" w:space="0" w:color="000000"/>
+              <w:right w:val="single" w:sz="4" w:space="0" w:color="000000"/>
+              <w:insideH w:val="single" w:sz="4" w:space="0" w:color="000000"/>
+              <w:insideV w:val="single" w:sz="4" w:space="0" w:color="000000"/>
+            </w:tcBorders>
             <w:shd w:fill="auto" w:val="clear"/>
           </w:tcPr>
           <w:p>
@@ -828,8 +847,12 @@
         </w:tc>
         <w:tc>
           <w:tcPr>
-            <w:tcW w:w="742" w:type="dxa"/>
-            <w:tcBorders/>
+            <w:tcW w:w="743" w:type="dxa"/>
+            <w:tcBorders>
+              <w:top w:val="single" w:sz="4" w:space="0" w:color="000000"/>
+              <w:bottom w:val="single" w:sz="4" w:space="0" w:color="000000"/>
+              <w:insideH w:val="single" w:sz="4" w:space="0" w:color="000000"/>
+            </w:tcBorders>
             <w:shd w:fill="auto" w:val="clear"/>
           </w:tcPr>
           <w:p>
@@ -849,7 +872,11 @@
         <w:tc>
           <w:tcPr>
             <w:tcW w:w="752" w:type="dxa"/>
-            <w:tcBorders/>
+            <w:tcBorders>
+              <w:top w:val="single" w:sz="4" w:space="0" w:color="000000"/>
+              <w:bottom w:val="single" w:sz="4" w:space="0" w:color="000000"/>
+              <w:insideH w:val="single" w:sz="4" w:space="0" w:color="000000"/>
+            </w:tcBorders>
             <w:shd w:fill="auto" w:val="clear"/>
           </w:tcPr>
           <w:p>
@@ -884,7 +911,7 @@
       <w:r>
         <w:rPr/>
         <w:drawing>
-          <wp:inline distT="0" distB="4445" distL="0" distR="0">
+          <wp:inline distT="0" distB="0" distL="0" distR="0">
             <wp:extent cx="3029585" cy="2345690"/>
             <wp:effectExtent l="0" t="0" r="0" b="0"/>
             <wp:docPr id="1" name="Image 1" descr="Une image contenant dessin, horloge&#10;&#10;Description générée automatiquement"/>
@@ -927,7 +954,7 @@
         <w:pStyle w:val="ImageCaption"/>
         <w:widowControl/>
         <w:bidi w:val="0"/>
-        <w:spacing w:lineRule="auto" w:line="360" w:before="0" w:after="120"/>
+        <w:spacing w:before="0" w:after="120"/>
         <w:jc w:val="center"/>
         <w:rPr>
           <w:rFonts w:ascii="Calibri" w:hAnsi="Calibri"/>
@@ -939,9 +966,14 @@
       </w:pPr>
       <w:r>
         <w:rPr>
+          <w:rFonts w:eastAsia="Cambria" w:cs=""/>
           <w:i/>
           <w:iCs/>
           <w:color w:val="000000"/>
+          <w:kern w:val="0"/>
+          <w:sz w:val="20"/>
+          <w:szCs w:val="20"/>
+          <w:lang w:val="en-US" w:eastAsia="en-US" w:bidi="ar-SA"/>
         </w:rPr>
         <w:t>Image Caption</w:t>
       </w:r>
@@ -1154,7 +1186,7 @@
         <w:docPartGallery w:val="Page Numbers (Bottom of Page)"/>
         <w:docPartUnique w:val="true"/>
       </w:docPartObj>
-      <w:id w:val="375131280"/>
+      <w:id w:val="287162331"/>
     </w:sdtPr>
     <w:sdtContent>
       <w:p>
@@ -1246,12 +1278,14 @@
         <w:tab/>
       </w:r>
       <w:r>
-        <w:rPr/>
-        <w:t xml:space="preserve"> </w:t>
-      </w:r>
-      <w:r>
-        <w:rPr/>
-        <w:t>Footnote Text.</w:t>
+        <w:rPr>
+          <w:rStyle w:val="FootnoteCharacters"/>
+        </w:rPr>
+        <w:tab/>
+      </w:r>
+      <w:r>
+        <w:rPr/>
+        <w:t xml:space="preserve"> Footnote Text.</w:t>
       </w:r>
     </w:p>
   </w:footnote>
@@ -1559,7 +1593,6 @@
     <w:rPrDefault>
       <w:rPr>
         <w:rFonts w:ascii="Cambria" w:hAnsi="Cambria" w:eastAsia="Cambria" w:cs="" w:asciiTheme="minorHAnsi" w:cstheme="minorBidi" w:eastAsiaTheme="minorHAnsi" w:hAnsiTheme="minorHAnsi"/>
-        <w:sz w:val="24"/>
         <w:szCs w:val="24"/>
         <w:lang w:val="en-US" w:eastAsia="en-US" w:bidi="ar-SA"/>
       </w:rPr>
@@ -1923,7 +1956,6 @@
   <w:style w:type="paragraph" w:styleId="Heading1">
     <w:name w:val="Heading 1"/>
     <w:basedOn w:val="Normal"/>
-    <w:next w:val="TextBody"/>
     <w:autoRedefine/>
     <w:uiPriority w:val="9"/>
     <w:qFormat/>
@@ -1946,7 +1978,6 @@
   <w:style w:type="paragraph" w:styleId="Heading2">
     <w:name w:val="Heading 2"/>
     <w:basedOn w:val="Normal"/>
-    <w:next w:val="TextBody"/>
     <w:autoRedefine/>
     <w:uiPriority w:val="9"/>
     <w:unhideWhenUsed/>
@@ -1970,7 +2001,6 @@
   <w:style w:type="paragraph" w:styleId="Heading3">
     <w:name w:val="Heading 3"/>
     <w:basedOn w:val="Normal"/>
-    <w:next w:val="TextBody"/>
     <w:autoRedefine/>
     <w:uiPriority w:val="9"/>
     <w:unhideWhenUsed/>
@@ -1994,7 +2024,6 @@
   <w:style w:type="paragraph" w:styleId="Heading4">
     <w:name w:val="Heading 4"/>
     <w:basedOn w:val="Normal"/>
-    <w:next w:val="TextBody"/>
     <w:autoRedefine/>
     <w:uiPriority w:val="9"/>
     <w:unhideWhenUsed/>
@@ -2016,7 +2045,6 @@
   <w:style w:type="paragraph" w:styleId="Heading5">
     <w:name w:val="Heading 5"/>
     <w:basedOn w:val="Normal"/>
-    <w:next w:val="TextBody"/>
     <w:autoRedefine/>
     <w:uiPriority w:val="9"/>
     <w:unhideWhenUsed/>
@@ -2038,7 +2066,6 @@
   <w:style w:type="paragraph" w:styleId="Heading6">
     <w:name w:val="Heading 6"/>
     <w:basedOn w:val="Normal"/>
-    <w:next w:val="TextBody"/>
     <w:autoRedefine/>
     <w:uiPriority w:val="9"/>
     <w:unhideWhenUsed/>
@@ -2058,7 +2085,6 @@
   <w:style w:type="paragraph" w:styleId="Heading7">
     <w:name w:val="Heading 7"/>
     <w:basedOn w:val="Normal"/>
-    <w:next w:val="TextBody"/>
     <w:autoRedefine/>
     <w:uiPriority w:val="9"/>
     <w:unhideWhenUsed/>
@@ -2078,7 +2104,6 @@
   <w:style w:type="paragraph" w:styleId="Heading8">
     <w:name w:val="Heading 8"/>
     <w:basedOn w:val="Normal"/>
-    <w:next w:val="TextBody"/>
     <w:autoRedefine/>
     <w:uiPriority w:val="9"/>
     <w:unhideWhenUsed/>
@@ -2098,7 +2123,6 @@
   <w:style w:type="paragraph" w:styleId="Heading9">
     <w:name w:val="Heading 9"/>
     <w:basedOn w:val="Normal"/>
-    <w:next w:val="TextBody"/>
     <w:autoRedefine/>
     <w:uiPriority w:val="9"/>
     <w:unhideWhenUsed/>
@@ -2299,6 +2323,46 @@
     <w:qFormat/>
     <w:rPr/>
   </w:style>
+  <w:style w:type="character" w:styleId="ListLabel11">
+    <w:name w:val="ListLabel 11"/>
+    <w:qFormat/>
+    <w:rPr>
+      <w:rFonts w:cs="Times New Roman"/>
+      <w:color w:val="943634"/>
+      <w:sz w:val="40"/>
+    </w:rPr>
+  </w:style>
+  <w:style w:type="character" w:styleId="ListLabel12">
+    <w:name w:val="ListLabel 12"/>
+    <w:qFormat/>
+    <w:rPr>
+      <w:rFonts w:cs="Times New Roman"/>
+      <w:color w:val="FF0000"/>
+      <w:sz w:val="24"/>
+    </w:rPr>
+  </w:style>
+  <w:style w:type="character" w:styleId="ListLabel13">
+    <w:name w:val="ListLabel 13"/>
+    <w:qFormat/>
+    <w:rPr>
+      <w:rFonts w:cs="Times New Roman"/>
+      <w:color w:val="92CDDC"/>
+      <w:sz w:val="24"/>
+    </w:rPr>
+  </w:style>
+  <w:style w:type="character" w:styleId="ListLabel14">
+    <w:name w:val="ListLabel 14"/>
+    <w:qFormat/>
+    <w:rPr>
+      <w:rFonts w:cs="Times New Roman"/>
+      <w:color w:val="000000"/>
+    </w:rPr>
+  </w:style>
+  <w:style w:type="character" w:styleId="ListLabel15">
+    <w:name w:val="ListLabel 15"/>
+    <w:qFormat/>
+    <w:rPr/>
+  </w:style>
   <w:style w:type="paragraph" w:styleId="Heading">
     <w:name w:val="Heading"/>
     <w:basedOn w:val="Normal"/>
@@ -2365,7 +2429,6 @@
   <w:style w:type="paragraph" w:styleId="FirstParagraph" w:customStyle="1">
     <w:name w:val="First Paragraph"/>
     <w:basedOn w:val="TextBody"/>
-    <w:next w:val="TextBody"/>
     <w:qFormat/>
     <w:pPr/>
     <w:rPr/>
@@ -2382,7 +2445,6 @@
   <w:style w:type="paragraph" w:styleId="Title">
     <w:name w:val="Title"/>
     <w:basedOn w:val="Normal"/>
-    <w:next w:val="TextBody"/>
     <w:autoRedefine/>
     <w:qFormat/>
     <w:rsid w:val="00a7323a"/>
@@ -2404,7 +2466,6 @@
   <w:style w:type="paragraph" w:styleId="Subtitle">
     <w:name w:val="Subtitle"/>
     <w:basedOn w:val="Title"/>
-    <w:next w:val="TextBody"/>
     <w:autoRedefine/>
     <w:qFormat/>
     <w:rsid w:val="001c1002"/>
@@ -2420,7 +2481,6 @@
   </w:style>
   <w:style w:type="paragraph" w:styleId="Author" w:customStyle="1">
     <w:name w:val="Author"/>
-    <w:next w:val="TextBody"/>
     <w:qFormat/>
     <w:rsid w:val="008b57a0"/>
     <w:pPr>
@@ -2431,7 +2491,7 @@
       <w:jc w:val="center"/>
     </w:pPr>
     <w:rPr>
-      <w:rFonts w:ascii="Calibri" w:hAnsi="Calibri" w:asciiTheme="majorHAnsi" w:hAnsiTheme="majorHAnsi" w:eastAsia="Cambria" w:cs=""/>
+      <w:rFonts w:ascii="Calibri" w:hAnsi="Calibri" w:eastAsia="Cambria" w:cs="" w:asciiTheme="majorHAnsi" w:hAnsiTheme="majorHAnsi"/>
       <w:color w:val="auto"/>
       <w:kern w:val="0"/>
       <w:sz w:val="24"/>
@@ -2441,7 +2501,6 @@
   </w:style>
   <w:style w:type="paragraph" w:styleId="Date">
     <w:name w:val="Date"/>
-    <w:next w:val="TextBody"/>
     <w:qFormat/>
     <w:rsid w:val="008b57a0"/>
     <w:pPr>
@@ -2452,7 +2511,7 @@
       <w:jc w:val="center"/>
     </w:pPr>
     <w:rPr>
-      <w:rFonts w:ascii="Calibri" w:hAnsi="Calibri" w:asciiTheme="majorHAnsi" w:hAnsiTheme="majorHAnsi" w:eastAsia="Cambria" w:cs=""/>
+      <w:rFonts w:ascii="Calibri" w:hAnsi="Calibri" w:eastAsia="Cambria" w:cs="" w:asciiTheme="majorHAnsi" w:hAnsiTheme="majorHAnsi"/>
       <w:color w:val="auto"/>
       <w:kern w:val="0"/>
       <w:sz w:val="24"/>
@@ -2463,7 +2522,6 @@
   <w:style w:type="paragraph" w:styleId="Abstract" w:customStyle="1">
     <w:name w:val="Abstract"/>
     <w:basedOn w:val="Normal"/>
-    <w:next w:val="TextBody"/>
     <w:qFormat/>
     <w:pPr>
       <w:keepNext w:val="true"/>
@@ -2485,7 +2543,6 @@
   <w:style w:type="paragraph" w:styleId="BlockText">
     <w:name w:val="Block Text"/>
     <w:basedOn w:val="TextBody"/>
-    <w:next w:val="TextBody"/>
     <w:uiPriority w:val="9"/>
     <w:unhideWhenUsed/>
     <w:qFormat/>
@@ -2559,6 +2616,7 @@
     <w:qFormat/>
     <w:rsid w:val="0099781d"/>
     <w:pPr>
+      <w:spacing w:lineRule="auto" w:line="276"/>
       <w:jc w:val="center"/>
     </w:pPr>
     <w:rPr>
@@ -2592,7 +2650,6 @@
   <w:style w:type="paragraph" w:styleId="TOCHeading">
     <w:name w:val="TOC Heading"/>
     <w:basedOn w:val="Heading1"/>
-    <w:next w:val="TextBody"/>
     <w:uiPriority w:val="39"/>
     <w:unhideWhenUsed/>
     <w:qFormat/>

</xml_diff>

<commit_message>
tried justified but doesnt work
</commit_message>
<xml_diff>
--- a/Reports/template-lyngs.docx
+++ b/Reports/template-lyngs.docx
@@ -403,6 +403,7 @@
     <w:p>
       <w:pPr>
         <w:pStyle w:val="FirstParagraph"/>
+        <w:jc w:val="both"/>
         <w:rPr>
           <w:szCs w:val="20"/>
         </w:rPr>
@@ -493,22 +494,23 @@
     <w:p>
       <w:pPr>
         <w:pStyle w:val="BlockText"/>
-      </w:pPr>
+        <w:jc w:val="both"/>
+      </w:pPr>
+      <w:bookmarkStart w:id="12" w:name="_GoBack"/>
       <w:r>
         <w:t xml:space="preserve"> Block Text. </w:t>
       </w:r>
     </w:p>
-    <w:p>
+    <w:bookmarkEnd w:id="12"/>
+    <w:p>
+      <w:pPr>
+        <w:jc w:val="both"/>
+      </w:pPr>
       <w:r>
         <w:t>Default style</w:t>
       </w:r>
       <w:r>
-        <w:t xml:space="preserve"> (n</w:t>
-      </w:r>
-      <w:bookmarkStart w:id="12" w:name="_GoBack"/>
-      <w:bookmarkEnd w:id="12"/>
-      <w:r>
-        <w:t>ormal)</w:t>
+        <w:t xml:space="preserve"> (normal)</w:t>
       </w:r>
       <w:r>
         <w:t>.</w:t>
@@ -3323,7 +3325,7 @@
 </file>
 
 <file path=customXml/itemProps1.xml><?xml version="1.0" encoding="utf-8"?>
-<ds:datastoreItem xmlns:ds="http://schemas.openxmlformats.org/officeDocument/2006/customXml" ds:itemID="{ACEBA73C-DCE3-4575-A811-C14EC7C8321E}">
+<ds:datastoreItem xmlns:ds="http://schemas.openxmlformats.org/officeDocument/2006/customXml" ds:itemID="{42F33F43-5EFE-45C0-86F0-2383EF206C8E}">
   <ds:schemaRefs>
     <ds:schemaRef ds:uri="http://schemas.openxmlformats.org/officeDocument/2006/bibliography"/>
   </ds:schemaRefs>

</xml_diff>